<commit_message>
Added the Developer's Guide.
</commit_message>
<xml_diff>
--- a/[W15-2C][V0.0]DevGuide.docx
+++ b/[W15-2C][V0.0]DevGuide.docx
@@ -720,7 +720,7 @@
           <w:sz w:val="32"/>
           <w:szCs w:val="32"/>
         </w:rPr>
-        <w:t>AppendiX</w:t>
+        <w:t>AppendiCES</w:t>
       </w:r>
     </w:p>
     <w:p>
@@ -1015,7 +1015,21 @@
         <w:rPr>
           <w:lang w:val="en-US"/>
         </w:rPr>
-        <w:t>olutions for future development. This guide will also provide information in assisting with troubleshooting the program should the need arise.</w:t>
+        <w:t>olutions fo</w:t>
+      </w:r>
+      <w:r>
+        <w:rPr>
+          <w:lang w:val="en-US"/>
+        </w:rPr>
+        <w:t>r future development. This</w:t>
+      </w:r>
+      <w:bookmarkStart w:id="0" w:name="_GoBack"/>
+      <w:bookmarkEnd w:id="0"/>
+      <w:r>
+        <w:rPr>
+          <w:lang w:val="en-US"/>
+        </w:rPr>
+        <w:t xml:space="preserve"> will also provide information in assisting with troubleshooting the program should the need arise.</w:t>
       </w:r>
     </w:p>
     <w:p>
@@ -2062,8 +2076,6 @@
         </w:rPr>
         <w:t>2.3</w:t>
       </w:r>
-      <w:bookmarkStart w:id="0" w:name="_GoBack"/>
-      <w:bookmarkEnd w:id="0"/>
       <w:r>
         <w:rPr>
           <w:sz w:val="28"/>
@@ -2432,7 +2444,7 @@
           <w:sz w:val="44"/>
           <w:lang w:val="en-US"/>
         </w:rPr>
-        <w:t>8. APPENDIX</w:t>
+        <w:t>8. APPENDICES</w:t>
       </w:r>
     </w:p>
     <w:p>
@@ -3031,7 +3043,7 @@
           <w:rPr>
             <w:noProof/>
           </w:rPr>
-          <w:t>5</w:t>
+          <w:t>3</w:t>
         </w:r>
         <w:r>
           <w:rPr>
@@ -8417,7 +8429,7 @@
 </file>
 
 <file path=customXml/itemProps1.xml><?xml version="1.0" encoding="utf-8"?>
-<ds:datastoreItem xmlns:ds="http://schemas.openxmlformats.org/officeDocument/2006/customXml" ds:itemID="{5795443E-6202-4C8E-A406-5113ECE5F9D2}">
+<ds:datastoreItem xmlns:ds="http://schemas.openxmlformats.org/officeDocument/2006/customXml" ds:itemID="{BBB98AD7-06C9-4D40-A0D1-917E7EF7DAE2}">
   <ds:schemaRefs>
     <ds:schemaRef ds:uri="http://schemas.openxmlformats.org/officeDocument/2006/bibliography"/>
   </ds:schemaRefs>

</xml_diff>